<commit_message>
first commit- base API
</commit_message>
<xml_diff>
--- a/פרויקט גמר.docx
+++ b/פרויקט גמר.docx
@@ -592,7 +592,6 @@
           <w:rFonts w:ascii="Calibri" w:hAnsi="Calibri" w:cs="Calibri"/>
           <w:rtl/>
         </w:rPr>
-        <w:lastRenderedPageBreak/>
         <w:t xml:space="preserve">הורדת הקולאז' כקובץ </w:t>
       </w:r>
       <w:r>
@@ -841,14 +840,7 @@
           <w:rFonts w:ascii="Calibri" w:hAnsi="Calibri" w:cs="Calibri"/>
           <w:rtl/>
         </w:rPr>
-        <w:t>לבניית ממשק משתמש אינטראקטיבי</w:t>
-      </w:r>
-      <w:r>
-        <w:rPr>
-          <w:rFonts w:ascii="Calibri" w:hAnsi="Calibri" w:cs="Calibri"/>
-          <w:rtl/>
-        </w:rPr>
-        <w:t>.</w:t>
+        <w:t>לבניית ממשק משתמש אינטראקטיבי.</w:t>
       </w:r>
     </w:p>
     <w:p>
@@ -905,14 +897,7 @@
           <w:rFonts w:ascii="Calibri" w:hAnsi="Calibri" w:cs="Calibri"/>
           <w:rtl/>
         </w:rPr>
-        <w:t>לאחסון נתונים של משתמשים ותמו</w:t>
-      </w:r>
-      <w:r>
-        <w:rPr>
-          <w:rFonts w:ascii="Calibri" w:hAnsi="Calibri" w:cs="Calibri"/>
-          <w:rtl/>
-        </w:rPr>
-        <w:t>נות.</w:t>
+        <w:t>לאחסון נתונים של משתמשים ותמונות.</w:t>
       </w:r>
     </w:p>
     <w:p>
@@ -1127,9 +1112,9 @@
       <w:r>
         <w:rPr>
           <w:rFonts w:ascii="Calibri" w:hAnsi="Calibri" w:cs="Calibri"/>
-          <w:rtl/>
-        </w:rPr>
-        <w:lastRenderedPageBreak/>
+          <w:noProof/>
+          <w:rtl/>
+        </w:rPr>
         <w:drawing>
           <wp:inline distT="0" distB="0" distL="0" distR="0" wp14:anchorId="197BE488" wp14:editId="3AFC7888">
             <wp:extent cx="5274310" cy="3067050"/>
@@ -1192,6 +1177,7 @@
       <w:r>
         <w:rPr>
           <w:rFonts w:ascii="Calibri" w:hAnsi="Calibri" w:cs="Calibri"/>
+          <w:noProof/>
           <w:rtl/>
         </w:rPr>
         <w:drawing>
@@ -1376,7 +1362,6 @@
           <w:b/>
           <w:bCs/>
         </w:rPr>
-        <w:lastRenderedPageBreak/>
         <w:t>Body:</w:t>
       </w:r>
       <w:r>
@@ -2394,7 +2379,6 @@
           <w:rFonts w:ascii="Calibri" w:hAnsi="Calibri" w:cs="Calibri"/>
           <w:rtl/>
         </w:rPr>
-        <w:lastRenderedPageBreak/>
         <w:t>בדיקה אם שם התיקייה כבר קיים</w:t>
       </w:r>
     </w:p>
@@ -3320,7 +3304,6 @@
           <w:bCs/>
           <w:rtl/>
         </w:rPr>
-        <w:lastRenderedPageBreak/>
         <w:t>ניהול משתמשים</w:t>
       </w:r>
       <w:r>
@@ -3891,16 +3874,7 @@
           <w:b w:val="0"/>
           <w:bCs w:val="0"/>
         </w:rPr>
-        <w:t xml:space="preserve"> </w:t>
-      </w:r>
-      <w:r>
-        <w:rPr>
-          <w:rStyle w:val="ae"/>
-          <w:rFonts w:ascii="Calibri" w:hAnsi="Calibri" w:cs="Calibri"/>
-          <w:b w:val="0"/>
-          <w:bCs w:val="0"/>
-        </w:rPr>
-        <w:t xml:space="preserve">(Database </w:t>
+        <w:t xml:space="preserve"> (Database </w:t>
       </w:r>
       <w:proofErr w:type="gramStart"/>
       <w:r>
@@ -3968,7 +3942,7 @@
       </w:tblPr>
       <w:tblGrid>
         <w:gridCol w:w="1368"/>
-        <w:gridCol w:w="2356"/>
+        <w:gridCol w:w="1666"/>
         <w:gridCol w:w="2122"/>
         <w:gridCol w:w="1549"/>
       </w:tblGrid>
@@ -4169,14 +4143,12 @@
                 <w:rFonts w:ascii="Calibri" w:hAnsi="Calibri" w:cs="Calibri"/>
               </w:rPr>
             </w:pPr>
-            <w:proofErr w:type="spellStart"/>
-            <w:r>
-              <w:rPr>
-                <w:rFonts w:ascii="Calibri" w:hAnsi="Calibri" w:cs="Calibri"/>
-              </w:rPr>
-              <w:t>first_name</w:t>
-            </w:r>
-            <w:proofErr w:type="spellEnd"/>
+            <w:r>
+              <w:rPr>
+                <w:rFonts w:ascii="Calibri" w:hAnsi="Calibri" w:cs="Calibri"/>
+              </w:rPr>
+              <w:t>name</w:t>
+            </w:r>
           </w:p>
         </w:tc>
         <w:tc>
@@ -4247,7 +4219,7 @@
                 <w:rFonts w:ascii="Calibri" w:hAnsi="Calibri" w:cs="Calibri"/>
                 <w:rtl/>
               </w:rPr>
-              <w:t>שם פרטי</w:t>
+              <w:t xml:space="preserve">שם </w:t>
             </w:r>
           </w:p>
         </w:tc>
@@ -4269,14 +4241,12 @@
                 <w:rFonts w:ascii="Calibri" w:hAnsi="Calibri" w:cs="Calibri"/>
               </w:rPr>
             </w:pPr>
-            <w:proofErr w:type="spellStart"/>
-            <w:r>
-              <w:rPr>
-                <w:rFonts w:ascii="Calibri" w:hAnsi="Calibri" w:cs="Calibri"/>
-              </w:rPr>
-              <w:t>last_name</w:t>
-            </w:r>
-            <w:proofErr w:type="spellEnd"/>
+            <w:r>
+              <w:rPr>
+                <w:rFonts w:ascii="Calibri" w:hAnsi="Calibri" w:cs="Calibri"/>
+              </w:rPr>
+              <w:t>email</w:t>
+            </w:r>
           </w:p>
         </w:tc>
         <w:tc>
@@ -4304,7 +4274,7 @@
               <w:rPr>
                 <w:rFonts w:ascii="Calibri" w:hAnsi="Calibri" w:cs="Calibri"/>
               </w:rPr>
-              <w:t>50)</w:t>
+              <w:t>100)</w:t>
             </w:r>
           </w:p>
         </w:tc>
@@ -4325,7 +4295,7 @@
               <w:rPr>
                 <w:rFonts w:ascii="Calibri" w:hAnsi="Calibri" w:cs="Calibri"/>
               </w:rPr>
-              <w:t>NOT NULL</w:t>
+              <w:t>UNIQUE, NOT NULL</w:t>
             </w:r>
           </w:p>
         </w:tc>
@@ -4347,7 +4317,7 @@
                 <w:rFonts w:ascii="Calibri" w:hAnsi="Calibri" w:cs="Calibri"/>
                 <w:rtl/>
               </w:rPr>
-              <w:t>שם משפחה</w:t>
+              <w:t>אימייל</w:t>
             </w:r>
           </w:p>
         </w:tc>
@@ -4370,7 +4340,7 @@
               <w:rPr>
                 <w:rFonts w:ascii="Calibri" w:hAnsi="Calibri" w:cs="Calibri"/>
               </w:rPr>
-              <w:t>email</w:t>
+              <w:t>password</w:t>
             </w:r>
           </w:p>
         </w:tc>
@@ -4399,7 +4369,7 @@
               <w:rPr>
                 <w:rFonts w:ascii="Calibri" w:hAnsi="Calibri" w:cs="Calibri"/>
               </w:rPr>
-              <w:t>100)</w:t>
+              <w:t>255)</w:t>
             </w:r>
           </w:p>
         </w:tc>
@@ -4420,7 +4390,7 @@
               <w:rPr>
                 <w:rFonts w:ascii="Calibri" w:hAnsi="Calibri" w:cs="Calibri"/>
               </w:rPr>
-              <w:t>UNIQUE, NOT NULL</w:t>
+              <w:t>NOT NULL</w:t>
             </w:r>
           </w:p>
         </w:tc>
@@ -4442,7 +4412,7 @@
                 <w:rFonts w:ascii="Calibri" w:hAnsi="Calibri" w:cs="Calibri"/>
                 <w:rtl/>
               </w:rPr>
-              <w:t>אימייל</w:t>
+              <w:t>סיסמה מוצפנת</w:t>
             </w:r>
           </w:p>
         </w:tc>
@@ -4464,12 +4434,14 @@
                 <w:rFonts w:ascii="Calibri" w:hAnsi="Calibri" w:cs="Calibri"/>
               </w:rPr>
             </w:pPr>
-            <w:r>
-              <w:rPr>
-                <w:rFonts w:ascii="Calibri" w:hAnsi="Calibri" w:cs="Calibri"/>
-              </w:rPr>
-              <w:t>password</w:t>
-            </w:r>
+            <w:proofErr w:type="spellStart"/>
+            <w:r>
+              <w:rPr>
+                <w:rFonts w:ascii="Calibri" w:hAnsi="Calibri" w:cs="Calibri"/>
+              </w:rPr>
+              <w:t>created_at</w:t>
+            </w:r>
+            <w:proofErr w:type="spellEnd"/>
           </w:p>
         </w:tc>
         <w:tc>
@@ -4485,19 +4457,46 @@
                 <w:rFonts w:ascii="Calibri" w:hAnsi="Calibri" w:cs="Calibri"/>
               </w:rPr>
             </w:pPr>
+            <w:r>
+              <w:rPr>
+                <w:rFonts w:ascii="Calibri" w:hAnsi="Calibri" w:cs="Calibri"/>
+              </w:rPr>
+              <w:t>DATETIME</w:t>
+            </w:r>
+          </w:p>
+        </w:tc>
+        <w:tc>
+          <w:tcPr>
+            <w:tcW w:w="0" w:type="auto"/>
+            <w:hideMark/>
+          </w:tcPr>
+          <w:p>
+            <w:pPr>
+              <w:spacing w:after="160" w:line="278" w:lineRule="auto"/>
+              <w:cnfStyle w:val="000000100000" w:firstRow="0" w:lastRow="0" w:firstColumn="0" w:lastColumn="0" w:oddVBand="0" w:evenVBand="0" w:oddHBand="1" w:evenHBand="0" w:firstRowFirstColumn="0" w:firstRowLastColumn="0" w:lastRowFirstColumn="0" w:lastRowLastColumn="0"/>
+              <w:rPr>
+                <w:rFonts w:ascii="Calibri" w:hAnsi="Calibri" w:cs="Calibri"/>
+              </w:rPr>
+            </w:pPr>
+            <w:r>
+              <w:rPr>
+                <w:rFonts w:ascii="Calibri" w:hAnsi="Calibri" w:cs="Calibri"/>
+              </w:rPr>
+              <w:t xml:space="preserve">DEFAULT </w:t>
+            </w:r>
             <w:proofErr w:type="gramStart"/>
             <w:r>
               <w:rPr>
                 <w:rFonts w:ascii="Calibri" w:hAnsi="Calibri" w:cs="Calibri"/>
               </w:rPr>
-              <w:t>VARCHAR(</w:t>
+              <w:t>NOW(</w:t>
             </w:r>
             <w:proofErr w:type="gramEnd"/>
             <w:r>
               <w:rPr>
                 <w:rFonts w:ascii="Calibri" w:hAnsi="Calibri" w:cs="Calibri"/>
               </w:rPr>
-              <w:t>255)</w:t>
+              <w:t>)</w:t>
             </w:r>
           </w:p>
         </w:tc>
@@ -4517,30 +4516,9 @@
             <w:r>
               <w:rPr>
                 <w:rFonts w:ascii="Calibri" w:hAnsi="Calibri" w:cs="Calibri"/>
-              </w:rPr>
-              <w:t>NOT NULL</w:t>
-            </w:r>
-          </w:p>
-        </w:tc>
-        <w:tc>
-          <w:tcPr>
-            <w:tcW w:w="0" w:type="auto"/>
-            <w:hideMark/>
-          </w:tcPr>
-          <w:p>
-            <w:pPr>
-              <w:spacing w:after="160" w:line="278" w:lineRule="auto"/>
-              <w:cnfStyle w:val="000000100000" w:firstRow="0" w:lastRow="0" w:firstColumn="0" w:lastColumn="0" w:oddVBand="0" w:evenVBand="0" w:oddHBand="1" w:evenHBand="0" w:firstRowFirstColumn="0" w:firstRowLastColumn="0" w:lastRowFirstColumn="0" w:lastRowLastColumn="0"/>
-              <w:rPr>
-                <w:rFonts w:ascii="Calibri" w:hAnsi="Calibri" w:cs="Calibri"/>
-              </w:rPr>
-            </w:pPr>
-            <w:r>
-              <w:rPr>
-                <w:rFonts w:ascii="Calibri" w:hAnsi="Calibri" w:cs="Calibri"/>
                 <w:rtl/>
               </w:rPr>
-              <w:t>סיסמה מוצפנת</w:t>
+              <w:t>תאריך יצירה</w:t>
             </w:r>
           </w:p>
         </w:tc>
@@ -4559,207 +4537,6 @@
                 <w:rFonts w:ascii="Calibri" w:hAnsi="Calibri" w:cs="Calibri"/>
               </w:rPr>
             </w:pPr>
-            <w:r>
-              <w:rPr>
-                <w:rFonts w:ascii="Calibri" w:hAnsi="Calibri" w:cs="Calibri"/>
-              </w:rPr>
-              <w:t>role</w:t>
-            </w:r>
-          </w:p>
-        </w:tc>
-        <w:tc>
-          <w:tcPr>
-            <w:tcW w:w="0" w:type="auto"/>
-            <w:hideMark/>
-          </w:tcPr>
-          <w:p>
-            <w:pPr>
-              <w:spacing w:after="160" w:line="278" w:lineRule="auto"/>
-              <w:cnfStyle w:val="000000000000" w:firstRow="0" w:lastRow="0" w:firstColumn="0" w:lastColumn="0" w:oddVBand="0" w:evenVBand="0" w:oddHBand="0" w:evenHBand="0" w:firstRowFirstColumn="0" w:firstRowLastColumn="0" w:lastRowFirstColumn="0" w:lastRowLastColumn="0"/>
-              <w:rPr>
-                <w:rFonts w:ascii="Calibri" w:hAnsi="Calibri" w:cs="Calibri"/>
-              </w:rPr>
-            </w:pPr>
-            <w:proofErr w:type="gramStart"/>
-            <w:r>
-              <w:rPr>
-                <w:rFonts w:ascii="Calibri" w:hAnsi="Calibri" w:cs="Calibri"/>
-              </w:rPr>
-              <w:t>ENUM(</w:t>
-            </w:r>
-            <w:proofErr w:type="gramEnd"/>
-            <w:r>
-              <w:rPr>
-                <w:rFonts w:ascii="Calibri" w:hAnsi="Calibri" w:cs="Calibri"/>
-              </w:rPr>
-              <w:t>'admin', 'user')</w:t>
-            </w:r>
-          </w:p>
-        </w:tc>
-        <w:tc>
-          <w:tcPr>
-            <w:tcW w:w="0" w:type="auto"/>
-            <w:hideMark/>
-          </w:tcPr>
-          <w:p>
-            <w:pPr>
-              <w:spacing w:after="160" w:line="278" w:lineRule="auto"/>
-              <w:cnfStyle w:val="000000000000" w:firstRow="0" w:lastRow="0" w:firstColumn="0" w:lastColumn="0" w:oddVBand="0" w:evenVBand="0" w:oddHBand="0" w:evenHBand="0" w:firstRowFirstColumn="0" w:firstRowLastColumn="0" w:lastRowFirstColumn="0" w:lastRowLastColumn="0"/>
-              <w:rPr>
-                <w:rFonts w:ascii="Calibri" w:hAnsi="Calibri" w:cs="Calibri"/>
-              </w:rPr>
-            </w:pPr>
-            <w:r>
-              <w:rPr>
-                <w:rFonts w:ascii="Calibri" w:hAnsi="Calibri" w:cs="Calibri"/>
-              </w:rPr>
-              <w:t>DEFAULT 'user'</w:t>
-            </w:r>
-          </w:p>
-        </w:tc>
-        <w:tc>
-          <w:tcPr>
-            <w:tcW w:w="0" w:type="auto"/>
-            <w:hideMark/>
-          </w:tcPr>
-          <w:p>
-            <w:pPr>
-              <w:spacing w:after="160" w:line="278" w:lineRule="auto"/>
-              <w:cnfStyle w:val="000000000000" w:firstRow="0" w:lastRow="0" w:firstColumn="0" w:lastColumn="0" w:oddVBand="0" w:evenVBand="0" w:oddHBand="0" w:evenHBand="0" w:firstRowFirstColumn="0" w:firstRowLastColumn="0" w:lastRowFirstColumn="0" w:lastRowLastColumn="0"/>
-              <w:rPr>
-                <w:rFonts w:ascii="Calibri" w:hAnsi="Calibri" w:cs="Calibri"/>
-              </w:rPr>
-            </w:pPr>
-            <w:r>
-              <w:rPr>
-                <w:rFonts w:ascii="Calibri" w:hAnsi="Calibri" w:cs="Calibri"/>
-                <w:rtl/>
-              </w:rPr>
-              <w:t>סוג המשתמש</w:t>
-            </w:r>
-          </w:p>
-        </w:tc>
-      </w:tr>
-      <w:tr>
-        <w:trPr>
-          <w:cnfStyle w:val="000000100000" w:firstRow="0" w:lastRow="0" w:firstColumn="0" w:lastColumn="0" w:oddVBand="0" w:evenVBand="0" w:oddHBand="1" w:evenHBand="0" w:firstRowFirstColumn="0" w:firstRowLastColumn="0" w:lastRowFirstColumn="0" w:lastRowLastColumn="0"/>
-        </w:trPr>
-        <w:tc>
-          <w:tcPr>
-            <w:cnfStyle w:val="001000000000" w:firstRow="0" w:lastRow="0" w:firstColumn="1" w:lastColumn="0" w:oddVBand="0" w:evenVBand="0" w:oddHBand="0" w:evenHBand="0" w:firstRowFirstColumn="0" w:firstRowLastColumn="0" w:lastRowFirstColumn="0" w:lastRowLastColumn="0"/>
-            <w:tcW w:w="0" w:type="auto"/>
-            <w:hideMark/>
-          </w:tcPr>
-          <w:p>
-            <w:pPr>
-              <w:spacing w:after="160" w:line="278" w:lineRule="auto"/>
-              <w:rPr>
-                <w:rFonts w:ascii="Calibri" w:hAnsi="Calibri" w:cs="Calibri"/>
-              </w:rPr>
-            </w:pPr>
-            <w:proofErr w:type="spellStart"/>
-            <w:r>
-              <w:rPr>
-                <w:rFonts w:ascii="Calibri" w:hAnsi="Calibri" w:cs="Calibri"/>
-              </w:rPr>
-              <w:t>created_at</w:t>
-            </w:r>
-            <w:proofErr w:type="spellEnd"/>
-          </w:p>
-        </w:tc>
-        <w:tc>
-          <w:tcPr>
-            <w:tcW w:w="0" w:type="auto"/>
-            <w:hideMark/>
-          </w:tcPr>
-          <w:p>
-            <w:pPr>
-              <w:spacing w:after="160" w:line="278" w:lineRule="auto"/>
-              <w:cnfStyle w:val="000000100000" w:firstRow="0" w:lastRow="0" w:firstColumn="0" w:lastColumn="0" w:oddVBand="0" w:evenVBand="0" w:oddHBand="1" w:evenHBand="0" w:firstRowFirstColumn="0" w:firstRowLastColumn="0" w:lastRowFirstColumn="0" w:lastRowLastColumn="0"/>
-              <w:rPr>
-                <w:rFonts w:ascii="Calibri" w:hAnsi="Calibri" w:cs="Calibri"/>
-              </w:rPr>
-            </w:pPr>
-            <w:r>
-              <w:rPr>
-                <w:rFonts w:ascii="Calibri" w:hAnsi="Calibri" w:cs="Calibri"/>
-              </w:rPr>
-              <w:t>DATETIME</w:t>
-            </w:r>
-          </w:p>
-        </w:tc>
-        <w:tc>
-          <w:tcPr>
-            <w:tcW w:w="0" w:type="auto"/>
-            <w:hideMark/>
-          </w:tcPr>
-          <w:p>
-            <w:pPr>
-              <w:spacing w:after="160" w:line="278" w:lineRule="auto"/>
-              <w:cnfStyle w:val="000000100000" w:firstRow="0" w:lastRow="0" w:firstColumn="0" w:lastColumn="0" w:oddVBand="0" w:evenVBand="0" w:oddHBand="1" w:evenHBand="0" w:firstRowFirstColumn="0" w:firstRowLastColumn="0" w:lastRowFirstColumn="0" w:lastRowLastColumn="0"/>
-              <w:rPr>
-                <w:rFonts w:ascii="Calibri" w:hAnsi="Calibri" w:cs="Calibri"/>
-              </w:rPr>
-            </w:pPr>
-            <w:r>
-              <w:rPr>
-                <w:rFonts w:ascii="Calibri" w:hAnsi="Calibri" w:cs="Calibri"/>
-              </w:rPr>
-              <w:t xml:space="preserve">DEFAULT </w:t>
-            </w:r>
-            <w:proofErr w:type="gramStart"/>
-            <w:r>
-              <w:rPr>
-                <w:rFonts w:ascii="Calibri" w:hAnsi="Calibri" w:cs="Calibri"/>
-              </w:rPr>
-              <w:t>NOW(</w:t>
-            </w:r>
-            <w:proofErr w:type="gramEnd"/>
-            <w:r>
-              <w:rPr>
-                <w:rFonts w:ascii="Calibri" w:hAnsi="Calibri" w:cs="Calibri"/>
-              </w:rPr>
-              <w:t>)</w:t>
-            </w:r>
-          </w:p>
-        </w:tc>
-        <w:tc>
-          <w:tcPr>
-            <w:tcW w:w="0" w:type="auto"/>
-            <w:hideMark/>
-          </w:tcPr>
-          <w:p>
-            <w:pPr>
-              <w:spacing w:after="160" w:line="278" w:lineRule="auto"/>
-              <w:cnfStyle w:val="000000100000" w:firstRow="0" w:lastRow="0" w:firstColumn="0" w:lastColumn="0" w:oddVBand="0" w:evenVBand="0" w:oddHBand="1" w:evenHBand="0" w:firstRowFirstColumn="0" w:firstRowLastColumn="0" w:lastRowFirstColumn="0" w:lastRowLastColumn="0"/>
-              <w:rPr>
-                <w:rFonts w:ascii="Calibri" w:hAnsi="Calibri" w:cs="Calibri"/>
-              </w:rPr>
-            </w:pPr>
-            <w:r>
-              <w:rPr>
-                <w:rFonts w:ascii="Calibri" w:hAnsi="Calibri" w:cs="Calibri"/>
-                <w:rtl/>
-              </w:rPr>
-              <w:t>תאריך יצירה</w:t>
-            </w:r>
-          </w:p>
-        </w:tc>
-      </w:tr>
-      <w:tr>
-        <w:tc>
-          <w:tcPr>
-            <w:cnfStyle w:val="001000000000" w:firstRow="0" w:lastRow="0" w:firstColumn="1" w:lastColumn="0" w:oddVBand="0" w:evenVBand="0" w:oddHBand="0" w:evenHBand="0" w:firstRowFirstColumn="0" w:firstRowLastColumn="0" w:lastRowFirstColumn="0" w:lastRowLastColumn="0"/>
-            <w:tcW w:w="0" w:type="auto"/>
-            <w:hideMark/>
-          </w:tcPr>
-          <w:p>
-            <w:pPr>
-              <w:spacing w:after="160" w:line="278" w:lineRule="auto"/>
-              <w:rPr>
-                <w:rFonts w:ascii="Calibri" w:hAnsi="Calibri" w:cs="Calibri"/>
-              </w:rPr>
-            </w:pPr>
             <w:proofErr w:type="spellStart"/>
             <w:r>
               <w:rPr>
@@ -4860,19 +4637,18 @@
     <w:p>
       <w:pPr>
         <w:rPr>
-          <w:rFonts w:ascii="Calibri" w:hAnsi="Calibri" w:cs="Calibri"/>
-          <w:b/>
-          <w:bCs/>
-        </w:rPr>
-      </w:pPr>
-      <w:r>
-        <w:rPr>
-          <w:rFonts w:ascii="Calibri" w:hAnsi="Calibri" w:cs="Calibri"/>
-          <w:b/>
-          <w:bCs/>
-          <w:rtl/>
-        </w:rPr>
-        <w:lastRenderedPageBreak/>
+          <w:rFonts w:ascii="Calibri" w:hAnsi="Calibri" w:cs="Calibri" w:hint="cs"/>
+          <w:b/>
+          <w:bCs/>
+        </w:rPr>
+      </w:pPr>
+      <w:r>
+        <w:rPr>
+          <w:rFonts w:ascii="Calibri" w:hAnsi="Calibri" w:cs="Calibri"/>
+          <w:b/>
+          <w:bCs/>
+          <w:rtl/>
+        </w:rPr>
         <w:t xml:space="preserve">טבלת </w:t>
       </w:r>
       <w:r>
@@ -4883,6 +4659,25 @@
         </w:rPr>
         <w:t>Files</w:t>
       </w:r>
+      <w:r>
+        <w:rPr>
+          <w:rFonts w:ascii="Calibri" w:hAnsi="Calibri" w:cs="Calibri" w:hint="cs"/>
+          <w:b/>
+          <w:bCs/>
+          <w:rtl/>
+        </w:rPr>
+        <w:t xml:space="preserve">- </w:t>
+      </w:r>
+      <w:proofErr w:type="spellStart"/>
+      <w:r>
+        <w:rPr>
+          <w:rFonts w:ascii="Calibri" w:hAnsi="Calibri" w:cs="Calibri"/>
+          <w:b/>
+          <w:bCs/>
+        </w:rPr>
+        <w:t>img</w:t>
+      </w:r>
+      <w:proofErr w:type="spellEnd"/>
     </w:p>
     <w:tbl>
       <w:tblPr>
@@ -5562,6 +5357,7 @@
               <w:rPr>
                 <w:rFonts w:ascii="Calibri" w:hAnsi="Calibri" w:cs="Calibri"/>
               </w:rPr>
+              <w:lastRenderedPageBreak/>
               <w:t>created_at</w:t>
             </w:r>
             <w:proofErr w:type="spellEnd"/>
@@ -5781,6 +5577,15 @@
           <w:bCs/>
         </w:rPr>
         <w:t>Folders</w:t>
+      </w:r>
+      <w:r>
+        <w:rPr>
+          <w:rFonts w:ascii="Calibri" w:hAnsi="Calibri" w:cs="Calibri" w:hint="cs"/>
+          <w:b/>
+          <w:bCs/>
+          <w:rtl/>
+        </w:rPr>
+        <w:t xml:space="preserve"> </w:t>
       </w:r>
     </w:p>
     <w:tbl>
@@ -5875,7 +5680,8 @@
               <w:spacing w:after="160" w:line="278" w:lineRule="auto"/>
               <w:cnfStyle w:val="100000000000" w:firstRow="1" w:lastRow="0" w:firstColumn="0" w:lastColumn="0" w:oddVBand="0" w:evenVBand="0" w:oddHBand="0" w:evenHBand="0" w:firstRowFirstColumn="0" w:firstRowLastColumn="0" w:lastRowFirstColumn="0" w:lastRowLastColumn="0"/>
               <w:rPr>
-                <w:rFonts w:ascii="Calibri" w:hAnsi="Calibri" w:cs="Calibri"/>
+                <w:rFonts w:ascii="Calibri" w:hAnsi="Calibri" w:cs="Calibri" w:hint="cs"/>
+                <w:rtl/>
               </w:rPr>
             </w:pPr>
             <w:r>
@@ -6836,7 +6642,6 @@
           <w:bCs/>
           <w:rtl/>
         </w:rPr>
-        <w:lastRenderedPageBreak/>
         <w:t xml:space="preserve">טבלת </w:t>
       </w:r>
       <w:r>
@@ -7604,6 +7409,7 @@
               <w:rPr>
                 <w:rFonts w:ascii="Calibri" w:hAnsi="Calibri" w:cs="Calibri"/>
               </w:rPr>
+              <w:lastRenderedPageBreak/>
               <w:t>template</w:t>
             </w:r>
           </w:p>
@@ -8140,7 +7946,6 @@
           <w:rFonts w:ascii="Calibri" w:hAnsi="Calibri" w:cs="Calibri"/>
           <w:rtl/>
         </w:rPr>
-        <w:lastRenderedPageBreak/>
         <w:t>פיתוח</w:t>
       </w:r>
       <w:r>
@@ -8763,7 +8568,6 @@
           <w:rFonts w:ascii="Calibri" w:hAnsi="Calibri" w:cs="Calibri"/>
           <w:rtl/>
         </w:rPr>
-        <w:lastRenderedPageBreak/>
         <w:t>ספרינט 6 (שבועות 11-12)</w:t>
       </w:r>
     </w:p>
@@ -12371,6 +12175,7 @@
   <w:style w:type="character" w:default="1" w:styleId="a0">
     <w:name w:val="Default Paragraph Font"/>
     <w:uiPriority w:val="1"/>
+    <w:semiHidden/>
     <w:unhideWhenUsed/>
   </w:style>
   <w:style w:type="table" w:default="1" w:styleId="a1">

</xml_diff>